<commit_message>
Register New Category (Admin) was added
</commit_message>
<xml_diff>
--- a/Docs/Caso de Uso_ingresar categoria admin.docx
+++ b/Docs/Caso de Uso_ingresar categoria admin.docx
@@ -27,12 +27,12 @@
         <w:tblLook w:val="04A0" w:firstRow="1" w:lastRow="0" w:firstColumn="1" w:lastColumn="0" w:noHBand="0" w:noVBand="1"/>
       </w:tblPr>
       <w:tblGrid>
-        <w:gridCol w:w="1473"/>
-        <w:gridCol w:w="2828"/>
-        <w:gridCol w:w="961"/>
-        <w:gridCol w:w="1367"/>
-        <w:gridCol w:w="1139"/>
-        <w:gridCol w:w="1050"/>
+        <w:gridCol w:w="1526"/>
+        <w:gridCol w:w="2988"/>
+        <w:gridCol w:w="916"/>
+        <w:gridCol w:w="1302"/>
+        <w:gridCol w:w="1085"/>
+        <w:gridCol w:w="1001"/>
       </w:tblGrid>
       <w:tr>
         <w:trPr>
@@ -113,7 +113,7 @@
                 <w:sz w:val="20"/>
                 <w:szCs w:val="20"/>
               </w:rPr>
-              <w:t>Iniciar sesión Usuario</w:t>
+              <w:t>Ingresar Nueva Categoría Admin</w:t>
             </w:r>
           </w:p>
         </w:tc>
@@ -273,7 +273,7 @@
                 <w:szCs w:val="20"/>
                 <w:lang w:val="es-CO"/>
               </w:rPr>
-              <w:t>Iniciar sesión (autenticarse) como usuario en la aplicación.</w:t>
+              <w:t>Ingresar una nueva categoría a la sistema por parte del administrador.</w:t>
             </w:r>
           </w:p>
         </w:tc>
@@ -357,7 +357,7 @@
                 <w:szCs w:val="20"/>
                 <w:lang w:val="es-CO"/>
               </w:rPr>
-              <w:t>Usuario 1: usuario que desea iniciar sesión.</w:t>
+              <w:t>Administrador: El que desea ingresar una nueva categoría al sistema.</w:t>
             </w:r>
           </w:p>
         </w:tc>
@@ -425,30 +425,61 @@
           </w:tcPr>
           <w:p>
             <w:pPr>
-              <w:spacing w:after="0" w:line="240" w:lineRule="auto"/>
-              <w:rPr>
-                <w:rFonts w:ascii="Times New Roman" w:eastAsia="Times New Roman" w:hAnsi="Times New Roman" w:cs="Times New Roman"/>
-                <w:sz w:val="24"/>
-                <w:szCs w:val="24"/>
-                <w:lang w:val="es-CO"/>
-              </w:rPr>
-            </w:pPr>
-            <w:r>
-              <w:rPr>
-                <w:rFonts w:ascii="Arial" w:eastAsia="Times New Roman" w:hAnsi="Arial" w:cs="Arial"/>
-                <w:color w:val="000000"/>
-                <w:sz w:val="20"/>
-                <w:szCs w:val="20"/>
-                <w:lang w:val="es-CO"/>
-              </w:rPr>
-              <w:t>El usuario 1 debe estar registrado en el sistema.</w:t>
+              <w:pStyle w:val="Prrafodelista"/>
+              <w:numPr>
+                <w:ilvl w:val="0"/>
+                <w:numId w:val="1"/>
+              </w:numPr>
+              <w:spacing w:after="0" w:line="240" w:lineRule="auto"/>
+              <w:rPr>
+                <w:rFonts w:ascii="Arial" w:eastAsia="Times New Roman" w:hAnsi="Arial" w:cs="Arial"/>
+                <w:color w:val="000000"/>
+                <w:sz w:val="20"/>
+                <w:szCs w:val="20"/>
+                <w:lang w:val="es-CO"/>
+              </w:rPr>
+            </w:pPr>
+            <w:r>
+              <w:rPr>
+                <w:rFonts w:ascii="Arial" w:eastAsia="Times New Roman" w:hAnsi="Arial" w:cs="Arial"/>
+                <w:color w:val="000000"/>
+                <w:sz w:val="20"/>
+                <w:szCs w:val="20"/>
+                <w:lang w:val="es-CO"/>
+              </w:rPr>
+              <w:t>El Administrador debe estar registrado en el sistema</w:t>
+            </w:r>
+          </w:p>
+          <w:p>
+            <w:pPr>
+              <w:pStyle w:val="Prrafodelista"/>
+              <w:numPr>
+                <w:ilvl w:val="0"/>
+                <w:numId w:val="1"/>
+              </w:numPr>
+              <w:spacing w:after="0" w:line="240" w:lineRule="auto"/>
+              <w:rPr>
+                <w:rFonts w:ascii="Times New Roman" w:eastAsia="Times New Roman" w:hAnsi="Times New Roman" w:cs="Times New Roman"/>
+                <w:sz w:val="24"/>
+                <w:szCs w:val="24"/>
+                <w:lang w:val="es-CO"/>
+              </w:rPr>
+            </w:pPr>
+            <w:r>
+              <w:rPr>
+                <w:rFonts w:ascii="Arial" w:eastAsia="Times New Roman" w:hAnsi="Arial" w:cs="Arial"/>
+                <w:sz w:val="20"/>
+                <w:szCs w:val="20"/>
+                <w:lang w:val="es-CO"/>
+              </w:rPr>
+              <w:t>El Administrador debe estar autenticado en el sistema</w:t>
             </w:r>
           </w:p>
         </w:tc>
       </w:tr>
       <w:tr>
         <w:trPr>
-          <w:trHeight w:val="2460"/>
+          <w:trHeight w:val="803"/>
         </w:trPr>
         <w:tc>
           <w:tcPr>
@@ -546,7 +577,7 @@
                 <w:szCs w:val="20"/>
                 <w:lang w:val="es-CO"/>
               </w:rPr>
-              <w:t>El usuario 1 ingresa su documento de identidad como su user_id.</w:t>
+              <w:t xml:space="preserve">En el menú principal (del administrador), éste presiona el botón “Ingresar Categoría” </w:t>
             </w:r>
           </w:p>
           <w:p>
@@ -588,7 +619,7 @@
                 <w:szCs w:val="20"/>
                 <w:lang w:val="es-CO"/>
               </w:rPr>
-              <w:t>El sistema verifica que el documento aparezca en la base de datos, en el rol de usuario.</w:t>
+              <w:t xml:space="preserve">En el campo de texto correspondiente, el administrador ingresa el nombre de la categoría a registrar, </w:t>
             </w:r>
           </w:p>
           <w:p>
@@ -630,7 +661,17 @@
                 <w:szCs w:val="20"/>
                 <w:lang w:val="es-CO"/>
               </w:rPr>
-              <w:t>El usuario 1 ingresa la contraseña.</w:t>
+              <w:t>El sistema notifica que la categoría ha sido ingresada exitosamente</w:t>
+            </w:r>
+            <w:r>
+              <w:rPr>
+                <w:rFonts w:ascii="Arial" w:eastAsia="Times New Roman" w:hAnsi="Arial" w:cs="Arial"/>
+                <w:color w:val="000000"/>
+                <w:sz w:val="20"/>
+                <w:szCs w:val="20"/>
+                <w:lang w:val="es-CO"/>
+              </w:rPr>
+              <w:t>.</w:t>
             </w:r>
           </w:p>
           <w:p>
@@ -644,120 +685,6 @@
                 <w:lang w:val="es-CO"/>
               </w:rPr>
             </w:pPr>
-            <w:r>
-              <w:rPr>
-                <w:rFonts w:ascii="Arial" w:eastAsia="Times New Roman" w:hAnsi="Arial" w:cs="Arial"/>
-                <w:color w:val="000000"/>
-                <w:sz w:val="20"/>
-                <w:szCs w:val="20"/>
-                <w:lang w:val="es-CO"/>
-              </w:rPr>
-              <w:t>4.</w:t>
-            </w:r>
-            <w:r>
-              <w:rPr>
-                <w:rFonts w:ascii="Times New Roman" w:eastAsia="Times New Roman" w:hAnsi="Times New Roman" w:cs="Times New Roman"/>
-                <w:color w:val="000000"/>
-                <w:sz w:val="14"/>
-                <w:szCs w:val="14"/>
-                <w:lang w:val="es-CO"/>
-              </w:rPr>
-              <w:t xml:space="preserve">          </w:t>
-            </w:r>
-            <w:r>
-              <w:rPr>
-                <w:rFonts w:ascii="Arial" w:eastAsia="Times New Roman" w:hAnsi="Arial" w:cs="Arial"/>
-                <w:color w:val="000000"/>
-                <w:sz w:val="20"/>
-                <w:szCs w:val="20"/>
-                <w:lang w:val="es-CO"/>
-              </w:rPr>
-              <w:t>El sistema verifica que la contraseña ingresada sea igual a la contraseña relacionada en la base de datos con el documento.</w:t>
-            </w:r>
-          </w:p>
-          <w:p>
-            <w:pPr>
-              <w:spacing w:after="0" w:line="240" w:lineRule="auto"/>
-              <w:ind w:left="360" w:hanging="360"/>
-              <w:rPr>
-                <w:rFonts w:ascii="Times New Roman" w:eastAsia="Times New Roman" w:hAnsi="Times New Roman" w:cs="Times New Roman"/>
-                <w:sz w:val="24"/>
-                <w:szCs w:val="24"/>
-                <w:lang w:val="es-CO"/>
-              </w:rPr>
-            </w:pPr>
-            <w:r>
-              <w:rPr>
-                <w:rFonts w:ascii="Arial" w:eastAsia="Times New Roman" w:hAnsi="Arial" w:cs="Arial"/>
-                <w:color w:val="000000"/>
-                <w:sz w:val="20"/>
-                <w:szCs w:val="20"/>
-                <w:lang w:val="es-CO"/>
-              </w:rPr>
-              <w:t>5.</w:t>
-            </w:r>
-            <w:r>
-              <w:rPr>
-                <w:rFonts w:ascii="Times New Roman" w:eastAsia="Times New Roman" w:hAnsi="Times New Roman" w:cs="Times New Roman"/>
-                <w:color w:val="000000"/>
-                <w:sz w:val="14"/>
-                <w:szCs w:val="14"/>
-                <w:lang w:val="es-CO"/>
-              </w:rPr>
-              <w:t xml:space="preserve">          </w:t>
-            </w:r>
-            <w:r>
-              <w:rPr>
-                <w:rFonts w:ascii="Arial" w:eastAsia="Times New Roman" w:hAnsi="Arial" w:cs="Arial"/>
-                <w:color w:val="000000"/>
-                <w:sz w:val="20"/>
-                <w:szCs w:val="20"/>
-                <w:lang w:val="es-CO"/>
-              </w:rPr>
-              <w:t>El sistema notifica al usuario de un ingreso exitoso.</w:t>
-            </w:r>
-          </w:p>
-          <w:p>
-            <w:pPr>
-              <w:spacing w:after="0" w:line="240" w:lineRule="auto"/>
-              <w:ind w:left="360" w:hanging="360"/>
-              <w:rPr>
-                <w:rFonts w:ascii="Times New Roman" w:eastAsia="Times New Roman" w:hAnsi="Times New Roman" w:cs="Times New Roman"/>
-                <w:sz w:val="24"/>
-                <w:szCs w:val="24"/>
-                <w:lang w:val="es-CO"/>
-              </w:rPr>
-            </w:pPr>
-            <w:r>
-              <w:rPr>
-                <w:rFonts w:ascii="Arial" w:eastAsia="Times New Roman" w:hAnsi="Arial" w:cs="Arial"/>
-                <w:color w:val="000000"/>
-                <w:sz w:val="20"/>
-                <w:szCs w:val="20"/>
-                <w:lang w:val="es-CO"/>
-              </w:rPr>
-              <w:t>6.</w:t>
-            </w:r>
-            <w:r>
-              <w:rPr>
-                <w:rFonts w:ascii="Times New Roman" w:eastAsia="Times New Roman" w:hAnsi="Times New Roman" w:cs="Times New Roman"/>
-                <w:color w:val="000000"/>
-                <w:sz w:val="14"/>
-                <w:szCs w:val="14"/>
-                <w:lang w:val="es-CO"/>
-              </w:rPr>
-              <w:t xml:space="preserve">          </w:t>
-            </w:r>
-            <w:r>
-              <w:rPr>
-                <w:rFonts w:ascii="Arial" w:eastAsia="Times New Roman" w:hAnsi="Arial" w:cs="Arial"/>
-                <w:color w:val="000000"/>
-                <w:sz w:val="20"/>
-                <w:szCs w:val="20"/>
-                <w:lang w:val="es-CO"/>
-              </w:rPr>
-              <w:t>El sistema muestra la página de inicio de la aplicación para el rol de usuario.</w:t>
-            </w:r>
           </w:p>
         </w:tc>
       </w:tr>
@@ -851,17 +778,17 @@
                 <w:szCs w:val="14"/>
                 <w:lang w:val="es-CO"/>
               </w:rPr>
-              <w:t xml:space="preserve">          </w:t>
-            </w:r>
-            <w:r>
-              <w:rPr>
-                <w:rFonts w:ascii="Arial" w:eastAsia="Times New Roman" w:hAnsi="Arial" w:cs="Arial"/>
-                <w:color w:val="000000"/>
-                <w:sz w:val="20"/>
-                <w:szCs w:val="20"/>
-                <w:lang w:val="es-CO"/>
-              </w:rPr>
-              <w:t>El usuario 1 ingresa su documento de identidad como su user_id.</w:t>
+              <w:t xml:space="preserve">      </w:t>
+            </w:r>
+            <w:r>
+              <w:rPr>
+                <w:rFonts w:ascii="Arial" w:eastAsia="Times New Roman" w:hAnsi="Arial" w:cs="Arial"/>
+                <w:color w:val="000000"/>
+                <w:sz w:val="20"/>
+                <w:szCs w:val="20"/>
+                <w:lang w:val="es-CO"/>
+              </w:rPr>
+              <w:t xml:space="preserve">En el menú principal (del administrador), éste presiona el botón “Ingresar Categoría” </w:t>
             </w:r>
           </w:p>
           <w:p>
@@ -893,17 +820,17 @@
                 <w:szCs w:val="14"/>
                 <w:lang w:val="es-CO"/>
               </w:rPr>
-              <w:t xml:space="preserve">          </w:t>
-            </w:r>
-            <w:r>
-              <w:rPr>
-                <w:rFonts w:ascii="Arial" w:eastAsia="Times New Roman" w:hAnsi="Arial" w:cs="Arial"/>
-                <w:color w:val="000000"/>
-                <w:sz w:val="20"/>
-                <w:szCs w:val="20"/>
-                <w:lang w:val="es-CO"/>
-              </w:rPr>
-              <w:t>El sistema no encuentra registrado el documento ingresado.</w:t>
+              <w:t xml:space="preserve">      </w:t>
+            </w:r>
+            <w:r>
+              <w:rPr>
+                <w:rFonts w:ascii="Arial" w:eastAsia="Times New Roman" w:hAnsi="Arial" w:cs="Arial"/>
+                <w:color w:val="000000"/>
+                <w:sz w:val="20"/>
+                <w:szCs w:val="20"/>
+                <w:lang w:val="es-CO"/>
+              </w:rPr>
+              <w:t xml:space="preserve">En el campo de texto correspondiente, el administrador ingresa el nombre de la categoría a registrar, </w:t>
             </w:r>
           </w:p>
           <w:p>
@@ -911,9 +838,10 @@
               <w:spacing w:after="0" w:line="240" w:lineRule="auto"/>
               <w:ind w:left="360" w:hanging="360"/>
               <w:rPr>
-                <w:rFonts w:ascii="Times New Roman" w:eastAsia="Times New Roman" w:hAnsi="Times New Roman" w:cs="Times New Roman"/>
-                <w:sz w:val="24"/>
-                <w:szCs w:val="24"/>
+                <w:rFonts w:ascii="Arial" w:eastAsia="Times New Roman" w:hAnsi="Arial" w:cs="Arial"/>
+                <w:color w:val="000000"/>
+                <w:sz w:val="20"/>
+                <w:szCs w:val="20"/>
                 <w:lang w:val="es-CO"/>
               </w:rPr>
             </w:pPr>
@@ -935,17 +863,37 @@
                 <w:szCs w:val="14"/>
                 <w:lang w:val="es-CO"/>
               </w:rPr>
-              <w:t xml:space="preserve">          </w:t>
-            </w:r>
-            <w:r>
-              <w:rPr>
-                <w:rFonts w:ascii="Arial" w:eastAsia="Times New Roman" w:hAnsi="Arial" w:cs="Arial"/>
-                <w:color w:val="000000"/>
-                <w:sz w:val="20"/>
-                <w:szCs w:val="20"/>
-                <w:lang w:val="es-CO"/>
-              </w:rPr>
-              <w:t>El sistema notifica al usuario 1 que El número de documento escrito no es válido</w:t>
+              <w:t xml:space="preserve">      </w:t>
+            </w:r>
+            <w:r>
+              <w:rPr>
+                <w:rFonts w:ascii="Arial" w:eastAsia="Times New Roman" w:hAnsi="Arial" w:cs="Arial"/>
+                <w:color w:val="000000"/>
+                <w:sz w:val="20"/>
+                <w:szCs w:val="20"/>
+                <w:lang w:val="es-CO"/>
+              </w:rPr>
+              <w:t xml:space="preserve">El sistema notifica que la categoría </w:t>
+            </w:r>
+            <w:r>
+              <w:rPr>
+                <w:rFonts w:ascii="Arial" w:eastAsia="Times New Roman" w:hAnsi="Arial" w:cs="Arial"/>
+                <w:color w:val="000000"/>
+                <w:sz w:val="20"/>
+                <w:szCs w:val="20"/>
+                <w:lang w:val="es-CO"/>
+              </w:rPr>
+              <w:t>ya existe</w:t>
+            </w:r>
+            <w:r>
+              <w:rPr>
+                <w:rFonts w:ascii="Arial" w:eastAsia="Times New Roman" w:hAnsi="Arial" w:cs="Arial"/>
+                <w:color w:val="000000"/>
+                <w:sz w:val="20"/>
+                <w:szCs w:val="20"/>
+                <w:lang w:val="es-CO"/>
+              </w:rPr>
+              <w:t>.</w:t>
             </w:r>
           </w:p>
           <w:p>
@@ -967,92 +915,21 @@
                 <w:szCs w:val="20"/>
                 <w:lang w:val="es-CO"/>
               </w:rPr>
-              <w:t>4.</w:t>
-            </w:r>
-            <w:r>
-              <w:rPr>
-                <w:rFonts w:ascii="Times New Roman" w:eastAsia="Times New Roman" w:hAnsi="Times New Roman" w:cs="Times New Roman"/>
-                <w:color w:val="000000"/>
-                <w:sz w:val="14"/>
-                <w:szCs w:val="14"/>
-                <w:lang w:val="es-CO"/>
-              </w:rPr>
-              <w:t xml:space="preserve">          </w:t>
-            </w:r>
-            <w:r>
-              <w:rPr>
-                <w:rFonts w:ascii="Arial" w:eastAsia="Times New Roman" w:hAnsi="Arial" w:cs="Arial"/>
-                <w:color w:val="000000"/>
-                <w:sz w:val="20"/>
-                <w:szCs w:val="20"/>
-                <w:lang w:val="es-CO"/>
-              </w:rPr>
-              <w:t>El sistema solicita nuevamente al usuario 1 que digite su documento de identidad (User_id).</w:t>
-            </w:r>
-          </w:p>
-        </w:tc>
-      </w:tr>
-      <w:tr>
-        <w:trPr>
-          <w:trHeight w:val="1760"/>
-        </w:trPr>
-        <w:tc>
-          <w:tcPr>
-            <w:tcW w:w="0" w:type="auto"/>
-            <w:tcBorders>
-              <w:top w:val="single" w:sz="8" w:space="0" w:color="000000"/>
-              <w:left w:val="single" w:sz="8" w:space="0" w:color="000000"/>
-              <w:bottom w:val="single" w:sz="8" w:space="0" w:color="000000"/>
-              <w:right w:val="single" w:sz="8" w:space="0" w:color="000000"/>
-            </w:tcBorders>
-            <w:tcMar>
-              <w:top w:w="100" w:type="dxa"/>
-              <w:left w:w="100" w:type="dxa"/>
-              <w:bottom w:w="100" w:type="dxa"/>
-              <w:right w:w="100" w:type="dxa"/>
-            </w:tcMar>
-            <w:hideMark/>
-          </w:tcPr>
-          <w:p>
-            <w:pPr>
-              <w:spacing w:after="0" w:line="240" w:lineRule="auto"/>
-              <w:rPr>
-                <w:rFonts w:ascii="Times New Roman" w:eastAsia="Times New Roman" w:hAnsi="Times New Roman" w:cs="Times New Roman"/>
-                <w:sz w:val="24"/>
-                <w:szCs w:val="24"/>
-              </w:rPr>
-            </w:pPr>
-            <w:r>
-              <w:rPr>
-                <w:rFonts w:ascii="Arial" w:eastAsia="Times New Roman" w:hAnsi="Arial" w:cs="Arial"/>
-                <w:b/>
-                <w:bCs/>
-                <w:color w:val="000000"/>
-                <w:sz w:val="20"/>
-                <w:szCs w:val="20"/>
-              </w:rPr>
-              <w:t>Flujo Alterno 2</w:t>
-            </w:r>
-          </w:p>
-        </w:tc>
-        <w:tc>
-          <w:tcPr>
-            <w:tcW w:w="0" w:type="auto"/>
-            <w:gridSpan w:val="5"/>
-            <w:tcBorders>
-              <w:top w:val="single" w:sz="8" w:space="0" w:color="000000"/>
-              <w:left w:val="single" w:sz="8" w:space="0" w:color="000000"/>
-              <w:bottom w:val="single" w:sz="8" w:space="0" w:color="000000"/>
-              <w:right w:val="single" w:sz="8" w:space="0" w:color="000000"/>
-            </w:tcBorders>
-            <w:tcMar>
-              <w:top w:w="100" w:type="dxa"/>
-              <w:left w:w="100" w:type="dxa"/>
-              <w:bottom w:w="100" w:type="dxa"/>
-              <w:right w:w="100" w:type="dxa"/>
-            </w:tcMar>
-            <w:hideMark/>
-          </w:tcPr>
+              <w:t>4.    El campo de texto se limpia y el administrador puede (si desea</w:t>
+            </w:r>
+            <w:bookmarkStart w:id="0" w:name="_GoBack"/>
+            <w:bookmarkEnd w:id="0"/>
+            <w:r>
+              <w:rPr>
+                <w:rFonts w:ascii="Arial" w:eastAsia="Times New Roman" w:hAnsi="Arial" w:cs="Arial"/>
+                <w:color w:val="000000"/>
+                <w:sz w:val="20"/>
+                <w:szCs w:val="20"/>
+                <w:lang w:val="es-CO"/>
+              </w:rPr>
+              <w:t>) ingresar un nombre de categoría diferente.</w:t>
+            </w:r>
+          </w:p>
           <w:p>
             <w:pPr>
               <w:spacing w:after="0" w:line="240" w:lineRule="auto"/>
@@ -1064,246 +941,6 @@
                 <w:lang w:val="es-CO"/>
               </w:rPr>
             </w:pPr>
-            <w:r>
-              <w:rPr>
-                <w:rFonts w:ascii="Arial" w:eastAsia="Times New Roman" w:hAnsi="Arial" w:cs="Arial"/>
-                <w:color w:val="000000"/>
-                <w:sz w:val="20"/>
-                <w:szCs w:val="20"/>
-                <w:lang w:val="es-CO"/>
-              </w:rPr>
-              <w:t>1.</w:t>
-            </w:r>
-            <w:r>
-              <w:rPr>
-                <w:rFonts w:ascii="Times New Roman" w:eastAsia="Times New Roman" w:hAnsi="Times New Roman" w:cs="Times New Roman"/>
-                <w:color w:val="000000"/>
-                <w:sz w:val="14"/>
-                <w:szCs w:val="14"/>
-                <w:lang w:val="es-CO"/>
-              </w:rPr>
-              <w:t xml:space="preserve">          </w:t>
-            </w:r>
-            <w:r>
-              <w:rPr>
-                <w:rFonts w:ascii="Arial" w:eastAsia="Times New Roman" w:hAnsi="Arial" w:cs="Arial"/>
-                <w:color w:val="000000"/>
-                <w:sz w:val="20"/>
-                <w:szCs w:val="20"/>
-                <w:lang w:val="es-CO"/>
-              </w:rPr>
-              <w:t>El usuario 1 ingresa su documento de identidad como su user_id.</w:t>
-            </w:r>
-          </w:p>
-          <w:p>
-            <w:pPr>
-              <w:spacing w:after="0" w:line="240" w:lineRule="auto"/>
-              <w:ind w:left="360" w:hanging="360"/>
-              <w:rPr>
-                <w:rFonts w:ascii="Times New Roman" w:eastAsia="Times New Roman" w:hAnsi="Times New Roman" w:cs="Times New Roman"/>
-                <w:sz w:val="24"/>
-                <w:szCs w:val="24"/>
-                <w:lang w:val="es-CO"/>
-              </w:rPr>
-            </w:pPr>
-            <w:r>
-              <w:rPr>
-                <w:rFonts w:ascii="Arial" w:eastAsia="Times New Roman" w:hAnsi="Arial" w:cs="Arial"/>
-                <w:color w:val="000000"/>
-                <w:sz w:val="20"/>
-                <w:szCs w:val="20"/>
-                <w:lang w:val="es-CO"/>
-              </w:rPr>
-              <w:t>2.</w:t>
-            </w:r>
-            <w:r>
-              <w:rPr>
-                <w:rFonts w:ascii="Times New Roman" w:eastAsia="Times New Roman" w:hAnsi="Times New Roman" w:cs="Times New Roman"/>
-                <w:color w:val="000000"/>
-                <w:sz w:val="14"/>
-                <w:szCs w:val="14"/>
-                <w:lang w:val="es-CO"/>
-              </w:rPr>
-              <w:t xml:space="preserve">          </w:t>
-            </w:r>
-            <w:r>
-              <w:rPr>
-                <w:rFonts w:ascii="Arial" w:eastAsia="Times New Roman" w:hAnsi="Arial" w:cs="Arial"/>
-                <w:color w:val="000000"/>
-                <w:sz w:val="20"/>
-                <w:szCs w:val="20"/>
-                <w:lang w:val="es-CO"/>
-              </w:rPr>
-              <w:t>El sistema verifica que el documento aparezca en la base de datos.</w:t>
-            </w:r>
-          </w:p>
-          <w:p>
-            <w:pPr>
-              <w:spacing w:after="0" w:line="240" w:lineRule="auto"/>
-              <w:ind w:left="360" w:hanging="360"/>
-              <w:rPr>
-                <w:rFonts w:ascii="Times New Roman" w:eastAsia="Times New Roman" w:hAnsi="Times New Roman" w:cs="Times New Roman"/>
-                <w:sz w:val="24"/>
-                <w:szCs w:val="24"/>
-                <w:lang w:val="es-CO"/>
-              </w:rPr>
-            </w:pPr>
-            <w:r>
-              <w:rPr>
-                <w:rFonts w:ascii="Arial" w:eastAsia="Times New Roman" w:hAnsi="Arial" w:cs="Arial"/>
-                <w:color w:val="000000"/>
-                <w:sz w:val="20"/>
-                <w:szCs w:val="20"/>
-                <w:lang w:val="es-CO"/>
-              </w:rPr>
-              <w:t>3.</w:t>
-            </w:r>
-            <w:r>
-              <w:rPr>
-                <w:rFonts w:ascii="Times New Roman" w:eastAsia="Times New Roman" w:hAnsi="Times New Roman" w:cs="Times New Roman"/>
-                <w:color w:val="000000"/>
-                <w:sz w:val="14"/>
-                <w:szCs w:val="14"/>
-                <w:lang w:val="es-CO"/>
-              </w:rPr>
-              <w:t xml:space="preserve">          </w:t>
-            </w:r>
-            <w:r>
-              <w:rPr>
-                <w:rFonts w:ascii="Arial" w:eastAsia="Times New Roman" w:hAnsi="Arial" w:cs="Arial"/>
-                <w:color w:val="000000"/>
-                <w:sz w:val="20"/>
-                <w:szCs w:val="20"/>
-                <w:lang w:val="es-CO"/>
-              </w:rPr>
-              <w:t>El usuario 1 ingresa la contraseña.</w:t>
-            </w:r>
-          </w:p>
-          <w:p>
-            <w:pPr>
-              <w:spacing w:after="0" w:line="240" w:lineRule="auto"/>
-              <w:ind w:left="360" w:hanging="360"/>
-              <w:rPr>
-                <w:rFonts w:ascii="Times New Roman" w:eastAsia="Times New Roman" w:hAnsi="Times New Roman" w:cs="Times New Roman"/>
-                <w:sz w:val="24"/>
-                <w:szCs w:val="24"/>
-                <w:lang w:val="es-CO"/>
-              </w:rPr>
-            </w:pPr>
-            <w:r>
-              <w:rPr>
-                <w:rFonts w:ascii="Arial" w:eastAsia="Times New Roman" w:hAnsi="Arial" w:cs="Arial"/>
-                <w:color w:val="000000"/>
-                <w:sz w:val="20"/>
-                <w:szCs w:val="20"/>
-                <w:lang w:val="es-CO"/>
-              </w:rPr>
-              <w:t>4.</w:t>
-            </w:r>
-            <w:r>
-              <w:rPr>
-                <w:rFonts w:ascii="Times New Roman" w:eastAsia="Times New Roman" w:hAnsi="Times New Roman" w:cs="Times New Roman"/>
-                <w:color w:val="000000"/>
-                <w:sz w:val="14"/>
-                <w:szCs w:val="14"/>
-                <w:lang w:val="es-CO"/>
-              </w:rPr>
-              <w:t xml:space="preserve">          </w:t>
-            </w:r>
-            <w:r>
-              <w:rPr>
-                <w:rFonts w:ascii="Arial" w:eastAsia="Times New Roman" w:hAnsi="Arial" w:cs="Arial"/>
-                <w:color w:val="000000"/>
-                <w:sz w:val="20"/>
-                <w:szCs w:val="20"/>
-                <w:lang w:val="es-CO"/>
-              </w:rPr>
-              <w:t>El sistema verifica que la contraseña ingresada sea no coincide con la contraseña relacionada en la base de datos con el documento.</w:t>
-            </w:r>
-          </w:p>
-          <w:p>
-            <w:pPr>
-              <w:spacing w:after="0" w:line="240" w:lineRule="auto"/>
-              <w:ind w:left="360" w:hanging="360"/>
-              <w:rPr>
-                <w:rFonts w:ascii="Times New Roman" w:eastAsia="Times New Roman" w:hAnsi="Times New Roman" w:cs="Times New Roman"/>
-                <w:sz w:val="24"/>
-                <w:szCs w:val="24"/>
-                <w:lang w:val="es-CO"/>
-              </w:rPr>
-            </w:pPr>
-            <w:r>
-              <w:rPr>
-                <w:rFonts w:ascii="Arial" w:eastAsia="Times New Roman" w:hAnsi="Arial" w:cs="Arial"/>
-                <w:color w:val="000000"/>
-                <w:sz w:val="20"/>
-                <w:szCs w:val="20"/>
-                <w:lang w:val="es-CO"/>
-              </w:rPr>
-              <w:t>5.</w:t>
-            </w:r>
-            <w:r>
-              <w:rPr>
-                <w:rFonts w:ascii="Times New Roman" w:eastAsia="Times New Roman" w:hAnsi="Times New Roman" w:cs="Times New Roman"/>
-                <w:color w:val="000000"/>
-                <w:sz w:val="14"/>
-                <w:szCs w:val="14"/>
-                <w:lang w:val="es-CO"/>
-              </w:rPr>
-              <w:t xml:space="preserve">          </w:t>
-            </w:r>
-            <w:r>
-              <w:rPr>
-                <w:rFonts w:ascii="Arial" w:eastAsia="Times New Roman" w:hAnsi="Arial" w:cs="Arial"/>
-                <w:color w:val="000000"/>
-                <w:sz w:val="20"/>
-                <w:szCs w:val="20"/>
-                <w:lang w:val="es-CO"/>
-              </w:rPr>
-              <w:t>El sistema notifica al usuario 1 que la contraseña escrita no es incorrecta</w:t>
-            </w:r>
-          </w:p>
-          <w:p>
-            <w:pPr>
-              <w:spacing w:after="0" w:line="240" w:lineRule="auto"/>
-              <w:ind w:left="360" w:hanging="360"/>
-              <w:rPr>
-                <w:rFonts w:ascii="Times New Roman" w:eastAsia="Times New Roman" w:hAnsi="Times New Roman" w:cs="Times New Roman"/>
-                <w:sz w:val="24"/>
-                <w:szCs w:val="24"/>
-                <w:lang w:val="es-CO"/>
-              </w:rPr>
-            </w:pPr>
-            <w:r>
-              <w:rPr>
-                <w:rFonts w:ascii="Arial" w:eastAsia="Times New Roman" w:hAnsi="Arial" w:cs="Arial"/>
-                <w:color w:val="000000"/>
-                <w:sz w:val="20"/>
-                <w:szCs w:val="20"/>
-                <w:lang w:val="es-CO"/>
-              </w:rPr>
-              <w:t>6.</w:t>
-            </w:r>
-            <w:r>
-              <w:rPr>
-                <w:rFonts w:ascii="Times New Roman" w:eastAsia="Times New Roman" w:hAnsi="Times New Roman" w:cs="Times New Roman"/>
-                <w:color w:val="000000"/>
-                <w:sz w:val="14"/>
-                <w:szCs w:val="14"/>
-                <w:lang w:val="es-CO"/>
-              </w:rPr>
-              <w:t xml:space="preserve">          </w:t>
-            </w:r>
-            <w:r>
-              <w:rPr>
-                <w:rFonts w:ascii="Arial" w:eastAsia="Times New Roman" w:hAnsi="Arial" w:cs="Arial"/>
-                <w:color w:val="000000"/>
-                <w:sz w:val="20"/>
-                <w:szCs w:val="20"/>
-                <w:lang w:val="es-CO"/>
-              </w:rPr>
-              <w:t>El sistema solicita nuevamente al usuario 1 que digite su contraseña.</w:t>
-            </w:r>
           </w:p>
         </w:tc>
       </w:tr>
@@ -1397,8 +1034,6 @@
               </w:rPr>
               <w:t>dfsolanol</w:t>
             </w:r>
-            <w:bookmarkStart w:id="0" w:name="_GoBack"/>
-            <w:bookmarkEnd w:id="0"/>
           </w:p>
         </w:tc>
         <w:tc>
@@ -1588,6 +1223,126 @@
     </w:sectPr>
   </w:body>
 </w:document>
+</file>
+
+<file path=word/numbering.xml><?xml version="1.0" encoding="utf-8"?>
+<w:numbering xmlns:wpc="http://schemas.microsoft.com/office/word/2010/wordprocessingCanvas" xmlns:cx="http://schemas.microsoft.com/office/drawing/2014/chartex" xmlns:cx1="http://schemas.microsoft.com/office/drawing/2015/9/8/chartex" xmlns:mc="http://schemas.openxmlformats.org/markup-compatibility/2006" xmlns:o="urn:schemas-microsoft-com:office:office" xmlns:r="http://schemas.openxmlformats.org/officeDocument/2006/relationships" xmlns:m="http://schemas.openxmlformats.org/officeDocument/2006/math" xmlns:v="urn:schemas-microsoft-com:vml" xmlns:wp14="http://schemas.microsoft.com/office/word/2010/wordprocessingDrawing" xmlns:wp="http://schemas.openxmlformats.org/drawingml/2006/wordprocessingDrawing" xmlns:w10="urn:schemas-microsoft-com:office:word" xmlns:w="http://schemas.openxmlformats.org/wordprocessingml/2006/main" xmlns:w14="http://schemas.microsoft.com/office/word/2010/wordml" xmlns:w15="http://schemas.microsoft.com/office/word/2012/wordml" xmlns:w16se="http://schemas.microsoft.com/office/word/2015/wordml/symex" xmlns:wpg="http://schemas.microsoft.com/office/word/2010/wordprocessingGroup" xmlns:wpi="http://schemas.microsoft.com/office/word/2010/wordprocessingInk" xmlns:wne="http://schemas.microsoft.com/office/word/2006/wordml" xmlns:wps="http://schemas.microsoft.com/office/word/2010/wordprocessingShape" mc:Ignorable="w14 w15 w16se wp14">
+  <w:abstractNum w:abstractNumId="0" w15:restartNumberingAfterBreak="0">
+    <w:nsid w:val="1DBC6D40"/>
+    <w:multiLevelType w:val="hybridMultilevel"/>
+    <w:tmpl w:val="552CED1C"/>
+    <w:lvl w:ilvl="0" w:tplc="A9E0765E">
+      <w:numFmt w:val="bullet"/>
+      <w:lvlText w:val="-"/>
+      <w:lvlJc w:val="left"/>
+      <w:pPr>
+        <w:ind w:left="720" w:hanging="360"/>
+      </w:pPr>
+      <w:rPr>
+        <w:rFonts w:ascii="Arial" w:eastAsia="Times New Roman" w:hAnsi="Arial" w:cs="Arial" w:hint="default"/>
+      </w:rPr>
+    </w:lvl>
+    <w:lvl w:ilvl="1" w:tplc="04090003" w:tentative="1">
+      <w:start w:val="1"/>
+      <w:numFmt w:val="bullet"/>
+      <w:lvlText w:val="o"/>
+      <w:lvlJc w:val="left"/>
+      <w:pPr>
+        <w:ind w:left="1440" w:hanging="360"/>
+      </w:pPr>
+      <w:rPr>
+        <w:rFonts w:ascii="Courier New" w:hAnsi="Courier New" w:cs="Courier New" w:hint="default"/>
+      </w:rPr>
+    </w:lvl>
+    <w:lvl w:ilvl="2" w:tplc="04090005" w:tentative="1">
+      <w:start w:val="1"/>
+      <w:numFmt w:val="bullet"/>
+      <w:lvlText w:val=""/>
+      <w:lvlJc w:val="left"/>
+      <w:pPr>
+        <w:ind w:left="2160" w:hanging="360"/>
+      </w:pPr>
+      <w:rPr>
+        <w:rFonts w:ascii="Wingdings" w:hAnsi="Wingdings" w:hint="default"/>
+      </w:rPr>
+    </w:lvl>
+    <w:lvl w:ilvl="3" w:tplc="04090001" w:tentative="1">
+      <w:start w:val="1"/>
+      <w:numFmt w:val="bullet"/>
+      <w:lvlText w:val=""/>
+      <w:lvlJc w:val="left"/>
+      <w:pPr>
+        <w:ind w:left="2880" w:hanging="360"/>
+      </w:pPr>
+      <w:rPr>
+        <w:rFonts w:ascii="Symbol" w:hAnsi="Symbol" w:hint="default"/>
+      </w:rPr>
+    </w:lvl>
+    <w:lvl w:ilvl="4" w:tplc="04090003" w:tentative="1">
+      <w:start w:val="1"/>
+      <w:numFmt w:val="bullet"/>
+      <w:lvlText w:val="o"/>
+      <w:lvlJc w:val="left"/>
+      <w:pPr>
+        <w:ind w:left="3600" w:hanging="360"/>
+      </w:pPr>
+      <w:rPr>
+        <w:rFonts w:ascii="Courier New" w:hAnsi="Courier New" w:cs="Courier New" w:hint="default"/>
+      </w:rPr>
+    </w:lvl>
+    <w:lvl w:ilvl="5" w:tplc="04090005" w:tentative="1">
+      <w:start w:val="1"/>
+      <w:numFmt w:val="bullet"/>
+      <w:lvlText w:val=""/>
+      <w:lvlJc w:val="left"/>
+      <w:pPr>
+        <w:ind w:left="4320" w:hanging="360"/>
+      </w:pPr>
+      <w:rPr>
+        <w:rFonts w:ascii="Wingdings" w:hAnsi="Wingdings" w:hint="default"/>
+      </w:rPr>
+    </w:lvl>
+    <w:lvl w:ilvl="6" w:tplc="04090001" w:tentative="1">
+      <w:start w:val="1"/>
+      <w:numFmt w:val="bullet"/>
+      <w:lvlText w:val=""/>
+      <w:lvlJc w:val="left"/>
+      <w:pPr>
+        <w:ind w:left="5040" w:hanging="360"/>
+      </w:pPr>
+      <w:rPr>
+        <w:rFonts w:ascii="Symbol" w:hAnsi="Symbol" w:hint="default"/>
+      </w:rPr>
+    </w:lvl>
+    <w:lvl w:ilvl="7" w:tplc="04090003" w:tentative="1">
+      <w:start w:val="1"/>
+      <w:numFmt w:val="bullet"/>
+      <w:lvlText w:val="o"/>
+      <w:lvlJc w:val="left"/>
+      <w:pPr>
+        <w:ind w:left="5760" w:hanging="360"/>
+      </w:pPr>
+      <w:rPr>
+        <w:rFonts w:ascii="Courier New" w:hAnsi="Courier New" w:cs="Courier New" w:hint="default"/>
+      </w:rPr>
+    </w:lvl>
+    <w:lvl w:ilvl="8" w:tplc="04090005" w:tentative="1">
+      <w:start w:val="1"/>
+      <w:numFmt w:val="bullet"/>
+      <w:lvlText w:val=""/>
+      <w:lvlJc w:val="left"/>
+      <w:pPr>
+        <w:ind w:left="6480" w:hanging="360"/>
+      </w:pPr>
+      <w:rPr>
+        <w:rFonts w:ascii="Wingdings" w:hAnsi="Wingdings" w:hint="default"/>
+      </w:rPr>
+    </w:lvl>
+  </w:abstractNum>
+  <w:num w:numId="1">
+    <w:abstractNumId w:val="0"/>
+  </w:num>
+</w:numbering>
 </file>
 
 <file path=word/styles.xml><?xml version="1.0" encoding="utf-8"?>
@@ -2027,6 +1782,17 @@
       <w:szCs w:val="24"/>
     </w:rPr>
   </w:style>
+  <w:style w:type="paragraph" w:styleId="Prrafodelista">
+    <w:name w:val="List Paragraph"/>
+    <w:basedOn w:val="Normal"/>
+    <w:uiPriority w:val="34"/>
+    <w:qFormat/>
+    <w:rsid w:val="00BD516C"/>
+    <w:pPr>
+      <w:ind w:left="720"/>
+      <w:contextualSpacing/>
+    </w:pPr>
+  </w:style>
 </w:styles>
 </file>
 

</xml_diff>